<commit_message>
Final sync before open-source clone
</commit_message>
<xml_diff>
--- a/ideas.docx
+++ b/ideas.docx
@@ -609,6 +609,99 @@
     </w:p>
     <w:p>
       <w:pPr>
+        <w:pStyle w:val="NoSpacing"/>
+      </w:pPr>
+    </w:p>
+    <w:p>
+      <w:pPr>
+        <w:pStyle w:val="Heading2"/>
+      </w:pPr>
+      <w:proofErr w:type="spellStart"/>
+      <w:r>
+        <w:t>SessionBuilder</w:t>
+      </w:r>
+      <w:proofErr w:type="spellEnd"/>
+    </w:p>
+    <w:p>
+      <w:pPr>
+        <w:pStyle w:val="NoSpacing"/>
+      </w:pPr>
+      <w:r>
+        <w:t xml:space="preserve">The session builder creates all the sessions. A builder instance will be created, then a session will be created with that builder. </w:t>
+      </w:r>
+    </w:p>
+    <w:p>
+      <w:pPr>
+        <w:pStyle w:val="NoSpacing"/>
+      </w:pPr>
+    </w:p>
+    <w:p>
+      <w:pPr>
+        <w:pStyle w:val="Heading3"/>
+      </w:pPr>
+      <w:r>
+        <w:lastRenderedPageBreak/>
+        <w:t>Issues</w:t>
+      </w:r>
+    </w:p>
+    <w:p>
+      <w:pPr>
+        <w:pStyle w:val="NoSpacing"/>
+      </w:pPr>
+      <w:r>
+        <w:t xml:space="preserve">Having an issue where I need to clarify when a stint really needs to be made. Let’s say someone is just practicing and they’re crashing a lot. I need a way to make sure that a bunch of stints aren’t being created for each new lap a driver goes out on. If a stint is created every single time a driver leaves the pits, then there’s going to be a ton of pointless stints that only hold partial lap data. That’s just not efficient or really necessary. There has to be some way to check that the stints are valid. </w:t>
+      </w:r>
+    </w:p>
+    <w:p>
+      <w:pPr>
+        <w:pStyle w:val="NoSpacing"/>
+      </w:pPr>
+    </w:p>
+    <w:p>
+      <w:pPr>
+        <w:pStyle w:val="NoSpacing"/>
+      </w:pPr>
+      <w:r>
+        <w:t xml:space="preserve">Maybe I could have a function that checks if the stints have more than so many laps. If so then leave that stint alone. However, if the number of laps in a stint is less than some threshold, I can create a “failed stint” or something that holds all the “crash” laps or something. Basically this stint will be filled with all the laps that are inside of a stint that has less than a specific number of laps. </w:t>
+      </w:r>
+    </w:p>
+    <w:p>
+      <w:pPr>
+        <w:pStyle w:val="NoSpacing"/>
+        <w:numPr>
+          <w:ilvl w:val="0"/>
+          <w:numId w:val="10"/>
+        </w:numPr>
+      </w:pPr>
+      <w:r>
+        <w:t>Consensus:</w:t>
+      </w:r>
+    </w:p>
+    <w:p>
+      <w:pPr>
+        <w:pStyle w:val="NoSpacing"/>
+        <w:numPr>
+          <w:ilvl w:val="1"/>
+          <w:numId w:val="10"/>
+        </w:numPr>
+      </w:pPr>
+      <w:r>
+        <w:t xml:space="preserve">Add a List&lt;Lap&gt; Junkyard to Session. This is where the laps that were part of a small stint go. </w:t>
+      </w:r>
+      <w:r>
+        <w:t xml:space="preserve">Might need to also add a method to the builder for when crashes are detected. This could be like </w:t>
+      </w:r>
+      <w:proofErr w:type="spellStart"/>
+      <w:r>
+        <w:t>AddCrashLap</w:t>
+      </w:r>
+      <w:proofErr w:type="spellEnd"/>
+      <w:r>
+        <w:t xml:space="preserve">(Lap l) where it would add it straight to the junkyard laps. </w:t>
+      </w:r>
+    </w:p>
+    <w:p>
+      <w:pPr>
         <w:pStyle w:val="Heading1"/>
       </w:pPr>
       <w:r>
@@ -635,7 +728,6 @@
         </w:numPr>
       </w:pPr>
       <w:r>
-        <w:lastRenderedPageBreak/>
         <w:t xml:space="preserve">Could have a dashboard “layout” so every time you open your dashboard to view a lap it’s already how you left it. </w:t>
       </w:r>
     </w:p>
@@ -725,6 +817,7 @@
         </w:numPr>
       </w:pPr>
       <w:r>
+        <w:lastRenderedPageBreak/>
         <w:t xml:space="preserve">I’m not sure how this will be done, maybe by having a timestamp that’s currently “selected” and then navigating to that timestamp in real time within the other charts. I’ll need to investigate </w:t>
       </w:r>
       <w:proofErr w:type="spellStart"/>
@@ -862,11 +955,7 @@
       </w:pPr>
       <w:r>
         <w:tab/>
-        <w:t xml:space="preserve">Then once inside of that page, if there’s a need for it, have navigation to the left of the page. By navigation I mean like drop downs, kind of like a folder structure or the </w:t>
-      </w:r>
-      <w:r>
-        <w:lastRenderedPageBreak/>
-        <w:t xml:space="preserve">solution explorer in visual studio. </w:t>
+        <w:t xml:space="preserve">Then once inside of that page, if there’s a need for it, have navigation to the left of the page. By navigation I mean like drop downs, kind of like a folder structure or the solution explorer in visual studio. </w:t>
       </w:r>
       <w:r>
         <w:t xml:space="preserve">This wouldn’t be as much navigation as it would be selecting a lap to look at. </w:t>
@@ -953,7 +1042,11 @@
       </w:r>
       <w:proofErr w:type="spellEnd"/>
       <w:r>
-        <w:t xml:space="preserve"> object is an object that holds EntityFramework (EF) compatible objects. These objects, in my case, are the Sessions, Stints, and Laps. Whether or not I want to make the </w:t>
+        <w:t xml:space="preserve"> object is an object that holds EntityFramework (EF) compatible objects. These objects, in my case, are the Sessions, Stints, and Laps. Whether or not I </w:t>
+      </w:r>
+      <w:r>
+        <w:lastRenderedPageBreak/>
+        <w:t xml:space="preserve">want to make the </w:t>
       </w:r>
       <w:proofErr w:type="spellStart"/>
       <w:r>
@@ -1156,6 +1249,119 @@
 <file path=word/numbering.xml><?xml version="1.0" encoding="utf-8"?>
 <w:numbering xmlns:wpc="http://schemas.microsoft.com/office/word/2010/wordprocessingCanvas" xmlns:cx="http://schemas.microsoft.com/office/drawing/2014/chartex" xmlns:cx1="http://schemas.microsoft.com/office/drawing/2015/9/8/chartex" xmlns:cx2="http://schemas.microsoft.com/office/drawing/2015/10/21/chartex" xmlns:cx3="http://schemas.microsoft.com/office/drawing/2016/5/9/chartex" xmlns:cx4="http://schemas.microsoft.com/office/drawing/2016/5/10/chartex" xmlns:cx5="http://schemas.microsoft.com/office/drawing/2016/5/11/chartex" xmlns:cx6="http://schemas.microsoft.com/office/drawing/2016/5/12/chartex" xmlns:cx7="http://schemas.microsoft.com/office/drawing/2016/5/13/chartex" xmlns:cx8="http://schemas.microsoft.com/office/drawing/2016/5/14/chartex" xmlns:mc="http://schemas.openxmlformats.org/markup-compatibility/2006" xmlns:aink="http://schemas.microsoft.com/office/drawing/2016/ink" xmlns:am3d="http://schemas.microsoft.com/office/drawing/2017/model3d" xmlns:o="urn:schemas-microsoft-com:office:office" xmlns:oel="http://schemas.microsoft.com/office/2019/extlst" xmlns:r="http://schemas.openxmlformats.org/officeDocument/2006/relationships" xmlns:m="http://schemas.openxmlformats.org/officeDocument/2006/math" xmlns:v="urn:schemas-microsoft-com:vml" xmlns:wp14="http://schemas.microsoft.com/office/word/2010/wordprocessingDrawing" xmlns:wp="http://schemas.openxmlformats.org/drawingml/2006/wordprocessingDrawing" xmlns:w10="urn:schemas-microsoft-com:office:word" xmlns:w="http://schemas.openxmlformats.org/wordprocessingml/2006/main" xmlns:w14="http://schemas.microsoft.com/office/word/2010/wordml" xmlns:w15="http://schemas.microsoft.com/office/word/2012/wordml" xmlns:w16cex="http://schemas.microsoft.com/office/word/2018/wordml/cex" xmlns:w16cid="http://schemas.microsoft.com/office/word/2016/wordml/cid" xmlns:w16="http://schemas.microsoft.com/office/word/2018/wordml" xmlns:w16du="http://schemas.microsoft.com/office/word/2023/wordml/word16du" xmlns:w16sdtdh="http://schemas.microsoft.com/office/word/2020/wordml/sdtdatahash" xmlns:w16sdtfl="http://schemas.microsoft.com/office/word/2024/wordml/sdtformatlock" xmlns:w16se="http://schemas.microsoft.com/office/word/2015/wordml/symex" xmlns:wpg="http://schemas.microsoft.com/office/word/2010/wordprocessingGroup" xmlns:wpi="http://schemas.microsoft.com/office/word/2010/wordprocessingInk" xmlns:wne="http://schemas.microsoft.com/office/word/2006/wordml" xmlns:wps="http://schemas.microsoft.com/office/word/2010/wordprocessingShape" mc:Ignorable="w14 w15 w16se w16cid w16 w16cex w16sdtdh w16sdtfl w16du wp14">
   <w:abstractNum w:abstractNumId="0" w15:restartNumberingAfterBreak="0">
+    <w:nsid w:val="0ABD2DE4"/>
+    <w:multiLevelType w:val="hybridMultilevel"/>
+    <w:tmpl w:val="81169D1C"/>
+    <w:lvl w:ilvl="0" w:tplc="04090001">
+      <w:start w:val="1"/>
+      <w:numFmt w:val="bullet"/>
+      <w:lvlText w:val=""/>
+      <w:lvlJc w:val="left"/>
+      <w:pPr>
+        <w:ind w:left="720" w:hanging="360"/>
+      </w:pPr>
+      <w:rPr>
+        <w:rFonts w:ascii="Symbol" w:hAnsi="Symbol" w:hint="default"/>
+      </w:rPr>
+    </w:lvl>
+    <w:lvl w:ilvl="1" w:tplc="04090003">
+      <w:start w:val="1"/>
+      <w:numFmt w:val="bullet"/>
+      <w:lvlText w:val="o"/>
+      <w:lvlJc w:val="left"/>
+      <w:pPr>
+        <w:ind w:left="1440" w:hanging="360"/>
+      </w:pPr>
+      <w:rPr>
+        <w:rFonts w:ascii="Courier New" w:hAnsi="Courier New" w:cs="Courier New" w:hint="default"/>
+      </w:rPr>
+    </w:lvl>
+    <w:lvl w:ilvl="2" w:tplc="04090005" w:tentative="1">
+      <w:start w:val="1"/>
+      <w:numFmt w:val="bullet"/>
+      <w:lvlText w:val=""/>
+      <w:lvlJc w:val="left"/>
+      <w:pPr>
+        <w:ind w:left="2160" w:hanging="360"/>
+      </w:pPr>
+      <w:rPr>
+        <w:rFonts w:ascii="Wingdings" w:hAnsi="Wingdings" w:hint="default"/>
+      </w:rPr>
+    </w:lvl>
+    <w:lvl w:ilvl="3" w:tplc="04090001" w:tentative="1">
+      <w:start w:val="1"/>
+      <w:numFmt w:val="bullet"/>
+      <w:lvlText w:val=""/>
+      <w:lvlJc w:val="left"/>
+      <w:pPr>
+        <w:ind w:left="2880" w:hanging="360"/>
+      </w:pPr>
+      <w:rPr>
+        <w:rFonts w:ascii="Symbol" w:hAnsi="Symbol" w:hint="default"/>
+      </w:rPr>
+    </w:lvl>
+    <w:lvl w:ilvl="4" w:tplc="04090003" w:tentative="1">
+      <w:start w:val="1"/>
+      <w:numFmt w:val="bullet"/>
+      <w:lvlText w:val="o"/>
+      <w:lvlJc w:val="left"/>
+      <w:pPr>
+        <w:ind w:left="3600" w:hanging="360"/>
+      </w:pPr>
+      <w:rPr>
+        <w:rFonts w:ascii="Courier New" w:hAnsi="Courier New" w:cs="Courier New" w:hint="default"/>
+      </w:rPr>
+    </w:lvl>
+    <w:lvl w:ilvl="5" w:tplc="04090005" w:tentative="1">
+      <w:start w:val="1"/>
+      <w:numFmt w:val="bullet"/>
+      <w:lvlText w:val=""/>
+      <w:lvlJc w:val="left"/>
+      <w:pPr>
+        <w:ind w:left="4320" w:hanging="360"/>
+      </w:pPr>
+      <w:rPr>
+        <w:rFonts w:ascii="Wingdings" w:hAnsi="Wingdings" w:hint="default"/>
+      </w:rPr>
+    </w:lvl>
+    <w:lvl w:ilvl="6" w:tplc="04090001" w:tentative="1">
+      <w:start w:val="1"/>
+      <w:numFmt w:val="bullet"/>
+      <w:lvlText w:val=""/>
+      <w:lvlJc w:val="left"/>
+      <w:pPr>
+        <w:ind w:left="5040" w:hanging="360"/>
+      </w:pPr>
+      <w:rPr>
+        <w:rFonts w:ascii="Symbol" w:hAnsi="Symbol" w:hint="default"/>
+      </w:rPr>
+    </w:lvl>
+    <w:lvl w:ilvl="7" w:tplc="04090003" w:tentative="1">
+      <w:start w:val="1"/>
+      <w:numFmt w:val="bullet"/>
+      <w:lvlText w:val="o"/>
+      <w:lvlJc w:val="left"/>
+      <w:pPr>
+        <w:ind w:left="5760" w:hanging="360"/>
+      </w:pPr>
+      <w:rPr>
+        <w:rFonts w:ascii="Courier New" w:hAnsi="Courier New" w:cs="Courier New" w:hint="default"/>
+      </w:rPr>
+    </w:lvl>
+    <w:lvl w:ilvl="8" w:tplc="04090005" w:tentative="1">
+      <w:start w:val="1"/>
+      <w:numFmt w:val="bullet"/>
+      <w:lvlText w:val=""/>
+      <w:lvlJc w:val="left"/>
+      <w:pPr>
+        <w:ind w:left="6480" w:hanging="360"/>
+      </w:pPr>
+      <w:rPr>
+        <w:rFonts w:ascii="Wingdings" w:hAnsi="Wingdings" w:hint="default"/>
+      </w:rPr>
+    </w:lvl>
+  </w:abstractNum>
+  <w:abstractNum w:abstractNumId="1" w15:restartNumberingAfterBreak="0">
     <w:nsid w:val="19563DFB"/>
     <w:multiLevelType w:val="hybridMultilevel"/>
     <w:tmpl w:val="10D29548"/>
@@ -1268,7 +1474,7 @@
       </w:rPr>
     </w:lvl>
   </w:abstractNum>
-  <w:abstractNum w:abstractNumId="1" w15:restartNumberingAfterBreak="0">
+  <w:abstractNum w:abstractNumId="2" w15:restartNumberingAfterBreak="0">
     <w:nsid w:val="207974E4"/>
     <w:multiLevelType w:val="hybridMultilevel"/>
     <w:tmpl w:val="421C93C2"/>
@@ -1381,7 +1587,7 @@
       </w:rPr>
     </w:lvl>
   </w:abstractNum>
-  <w:abstractNum w:abstractNumId="2" w15:restartNumberingAfterBreak="0">
+  <w:abstractNum w:abstractNumId="3" w15:restartNumberingAfterBreak="0">
     <w:nsid w:val="2E204EA8"/>
     <w:multiLevelType w:val="hybridMultilevel"/>
     <w:tmpl w:val="7EBA0C08"/>
@@ -1494,7 +1700,7 @@
       </w:rPr>
     </w:lvl>
   </w:abstractNum>
-  <w:abstractNum w:abstractNumId="3" w15:restartNumberingAfterBreak="0">
+  <w:abstractNum w:abstractNumId="4" w15:restartNumberingAfterBreak="0">
     <w:nsid w:val="34100C63"/>
     <w:multiLevelType w:val="hybridMultilevel"/>
     <w:tmpl w:val="A6E64E56"/>
@@ -1607,7 +1813,7 @@
       </w:rPr>
     </w:lvl>
   </w:abstractNum>
-  <w:abstractNum w:abstractNumId="4" w15:restartNumberingAfterBreak="0">
+  <w:abstractNum w:abstractNumId="5" w15:restartNumberingAfterBreak="0">
     <w:nsid w:val="3B921614"/>
     <w:multiLevelType w:val="hybridMultilevel"/>
     <w:tmpl w:val="60808E0E"/>
@@ -1720,7 +1926,7 @@
       </w:rPr>
     </w:lvl>
   </w:abstractNum>
-  <w:abstractNum w:abstractNumId="5" w15:restartNumberingAfterBreak="0">
+  <w:abstractNum w:abstractNumId="6" w15:restartNumberingAfterBreak="0">
     <w:nsid w:val="41E40324"/>
     <w:multiLevelType w:val="hybridMultilevel"/>
     <w:tmpl w:val="785E3098"/>
@@ -1833,7 +2039,7 @@
       </w:rPr>
     </w:lvl>
   </w:abstractNum>
-  <w:abstractNum w:abstractNumId="6" w15:restartNumberingAfterBreak="0">
+  <w:abstractNum w:abstractNumId="7" w15:restartNumberingAfterBreak="0">
     <w:nsid w:val="523F069B"/>
     <w:multiLevelType w:val="hybridMultilevel"/>
     <w:tmpl w:val="49E2B9E6"/>
@@ -1946,7 +2152,7 @@
       </w:rPr>
     </w:lvl>
   </w:abstractNum>
-  <w:abstractNum w:abstractNumId="7" w15:restartNumberingAfterBreak="0">
+  <w:abstractNum w:abstractNumId="8" w15:restartNumberingAfterBreak="0">
     <w:nsid w:val="7339230A"/>
     <w:multiLevelType w:val="hybridMultilevel"/>
     <w:tmpl w:val="C54C7AD0"/>
@@ -2059,7 +2265,7 @@
       </w:rPr>
     </w:lvl>
   </w:abstractNum>
-  <w:abstractNum w:abstractNumId="8" w15:restartNumberingAfterBreak="0">
+  <w:abstractNum w:abstractNumId="9" w15:restartNumberingAfterBreak="0">
     <w:nsid w:val="7D5E6074"/>
     <w:multiLevelType w:val="hybridMultilevel"/>
     <w:tmpl w:val="385A1E42"/>
@@ -2173,31 +2379,34 @@
     </w:lvl>
   </w:abstractNum>
   <w:num w:numId="1" w16cid:durableId="1475871111">
+    <w:abstractNumId w:val="6"/>
+  </w:num>
+  <w:num w:numId="2" w16cid:durableId="1881742974">
+    <w:abstractNumId w:val="8"/>
+  </w:num>
+  <w:num w:numId="3" w16cid:durableId="175537524">
+    <w:abstractNumId w:val="2"/>
+  </w:num>
+  <w:num w:numId="4" w16cid:durableId="778455868">
+    <w:abstractNumId w:val="9"/>
+  </w:num>
+  <w:num w:numId="5" w16cid:durableId="897322639">
     <w:abstractNumId w:val="5"/>
   </w:num>
-  <w:num w:numId="2" w16cid:durableId="1881742974">
+  <w:num w:numId="6" w16cid:durableId="617880088">
+    <w:abstractNumId w:val="4"/>
+  </w:num>
+  <w:num w:numId="7" w16cid:durableId="1691179334">
+    <w:abstractNumId w:val="3"/>
+  </w:num>
+  <w:num w:numId="8" w16cid:durableId="1304778164">
+    <w:abstractNumId w:val="1"/>
+  </w:num>
+  <w:num w:numId="9" w16cid:durableId="1056929274">
     <w:abstractNumId w:val="7"/>
   </w:num>
-  <w:num w:numId="3" w16cid:durableId="175537524">
-    <w:abstractNumId w:val="1"/>
-  </w:num>
-  <w:num w:numId="4" w16cid:durableId="778455868">
-    <w:abstractNumId w:val="8"/>
-  </w:num>
-  <w:num w:numId="5" w16cid:durableId="897322639">
-    <w:abstractNumId w:val="4"/>
-  </w:num>
-  <w:num w:numId="6" w16cid:durableId="617880088">
-    <w:abstractNumId w:val="3"/>
-  </w:num>
-  <w:num w:numId="7" w16cid:durableId="1691179334">
-    <w:abstractNumId w:val="2"/>
-  </w:num>
-  <w:num w:numId="8" w16cid:durableId="1304778164">
+  <w:num w:numId="10" w16cid:durableId="149176240">
     <w:abstractNumId w:val="0"/>
-  </w:num>
-  <w:num w:numId="9" w16cid:durableId="1056929274">
-    <w:abstractNumId w:val="6"/>
   </w:num>
 </w:numbering>
 </file>
@@ -2652,7 +2861,6 @@
     <w:next w:val="Normal"/>
     <w:link w:val="Heading3Char"/>
     <w:uiPriority w:val="9"/>
-    <w:semiHidden/>
     <w:unhideWhenUsed/>
     <w:qFormat/>
     <w:rsid w:val="00DC7F18"/>
@@ -2859,7 +3067,6 @@
     <w:basedOn w:val="DefaultParagraphFont"/>
     <w:link w:val="Heading3"/>
     <w:uiPriority w:val="9"/>
-    <w:semiHidden/>
     <w:rsid w:val="00DC7F18"/>
     <w:rPr>
       <w:rFonts w:eastAsiaTheme="majorEastAsia" w:cstheme="majorBidi"/>

</xml_diff>